<commit_message>
done time to edit
</commit_message>
<xml_diff>
--- a/Section_2_Mobile/Week3_Intro/Week3_MobileIntro.docx
+++ b/Section_2_Mobile/Week3_Intro/Week3_MobileIntro.docx
@@ -325,55 +325,315 @@
         </w:rPr>
       </w:pPr>
       <w:r>
+        <w:t>Figment: Fine-grained Permission Management for Mobile Apps (2019)</w:t>
+      </w:r>
+    </w:p>
+    <w:p>
+      <w:r>
+        <w:lastRenderedPageBreak/>
+        <w:tab/>
+      </w:r>
+      <w:r>
+        <w:t>It can be argued that correctly handling fine grained permissions is technically possible today. The patterns have been well documented and implementing them is simply a matter of business priority. The implementation requires tedious boiler plate code that needs to be duplicated across the code base.</w:t>
+      </w:r>
+    </w:p>
+    <w:p>
+      <w:r>
+        <w:tab/>
+        <w:t xml:space="preserve">The authors of Figment believe that Aspect Oriented Programming is best suited for this scenario. Their library exposes attributed for annotating the security requirements of different classes and methods in the code base. During compilation these attributes are used to inject cross cutting concerns as needed. </w:t>
+      </w:r>
+    </w:p>
+    <w:p>
+      <w:pPr>
+        <w:ind w:firstLine="720"/>
+      </w:pPr>
+      <w:r>
+        <w:t>The injected code will request the activation of any missing permission, just in time. When users decline the request, Figment determines if its possible to continue with partial trust. This information is obtained during the compilation phase based on call graph analysis.</w:t>
+      </w:r>
+    </w:p>
+    <w:p>
+      <w:pPr>
+        <w:pStyle w:val="Heading2"/>
+      </w:pPr>
+      <w:r>
         <w:t>Investigating User Perception and Comprehension of Android Permission Models</w:t>
       </w:r>
       <w:r>
         <w:t xml:space="preserve"> (2018)</w:t>
+      </w:r>
+    </w:p>
+    <w:p>
+      <w:r>
+        <w:tab/>
+        <w:t xml:space="preserve">A critical design aspect of the Android permission system is the assumption that users can make well informed security decisions. Usability studies attempt to quantify this assertion by surveying hundreds of users. These users often understand that a request for ‘SMS Permissions’ is referring text messaging but cannot differentiate tell whether the permission will read or write them. </w:t>
+      </w:r>
+    </w:p>
+    <w:p>
+      <w:pPr>
+        <w:ind w:firstLine="720"/>
+      </w:pPr>
+      <w:r>
+        <w:t>Another observation is that granted permissions are hard to recall after the fact.</w:t>
+      </w:r>
+      <w:r>
+        <w:t xml:space="preserve"> It has been proposed that permissions are granted at runtime, not at installation time. To provide more context the dialog could provide local examples of other apps that have those same rights. </w:t>
+      </w:r>
+    </w:p>
+    <w:p>
+      <w:pPr>
+        <w:ind w:firstLine="720"/>
+      </w:pPr>
+      <w:r>
+        <w:t xml:space="preserve">The researchers failed to address that users could associate the </w:t>
+      </w:r>
+      <w:r>
+        <w:rPr>
+          <w:i/>
+        </w:rPr>
+        <w:t>dangerous</w:t>
+      </w:r>
+      <w:r>
+        <w:t xml:space="preserve"> permission with the </w:t>
+      </w:r>
+      <w:r>
+        <w:rPr>
+          <w:i/>
+        </w:rPr>
+        <w:t>safe</w:t>
+      </w:r>
+      <w:r>
+        <w:t xml:space="preserve"> applications. For example, if the dialog said that Google Chrome also uses the permission, and they trust Google to keep them safe – then it must be safe to allow the action.</w:t>
+      </w:r>
+    </w:p>
+    <w:p>
+      <w:pPr>
+        <w:pStyle w:val="Heading2"/>
+        <w:rPr>
+          <w:color w:val="D4D4D4"/>
+        </w:rPr>
+      </w:pPr>
+      <w:r>
+        <w:lastRenderedPageBreak/>
+        <w:t>Role-based Privilege Isolation: A Novel Authorization Model for Smart Devices (2011)</w:t>
+      </w:r>
+    </w:p>
+    <w:p>
+      <w:r>
+        <w:tab/>
+        <w:t>If the user cannot reliably make security critical decisions, then the system needs to not require them. Role Based Privilege Isolation creates multiple distinct personas on the device, and then prohibits cross role sharing. Perhaps Alice has a smart phone that is used for work, school, and leisure. She could create three roles and then assume different roles for different contextual functions.</w:t>
+      </w:r>
+    </w:p>
+    <w:p>
+      <w:r>
+        <w:tab/>
+        <w:t>There are many technical strengths to this approach, however it is difficult for users to recall which context an application is under. Perhaps Alice launched Chrome for work, then Bob called to discuss dinner reservations.</w:t>
+      </w:r>
+      <w:r>
+        <w:t xml:space="preserve"> If she does correctly transition </w:t>
+      </w:r>
+      <w:r>
+        <w:t>in</w:t>
+      </w:r>
+      <w:r>
+        <w:t xml:space="preserve">to the leisure role, then there is </w:t>
+      </w:r>
+      <w:r>
+        <w:t xml:space="preserve">cross role </w:t>
+      </w:r>
+      <w:r>
+        <w:t>contamination.</w:t>
+      </w:r>
+    </w:p>
+    <w:p>
+      <w:pPr>
+        <w:pStyle w:val="Heading2"/>
+        <w:rPr>
+          <w:color w:val="D4D4D4"/>
+        </w:rPr>
+      </w:pPr>
+      <w:r>
+        <w:t>An Efficient Implementation of Next Generation Access Control for Mobile Health (2018)</w:t>
+      </w:r>
+    </w:p>
+    <w:p>
+      <w:r>
+        <w:tab/>
+        <w:t xml:space="preserve">An argument can be made that Alice was doomed to failure because she is attempting to operate with three coarse roles. A more fine-grained solution exists with </w:t>
+      </w:r>
+      <w:r>
+        <w:t>Policy Machines (PM)</w:t>
+      </w:r>
+      <w:r>
+        <w:t xml:space="preserve">. A Policy Machine is </w:t>
+      </w:r>
+      <w:r>
+        <w:t xml:space="preserve">represented </w:t>
+      </w:r>
+      <w:r>
+        <w:t xml:space="preserve">as a </w:t>
+      </w:r>
+      <w:r>
+        <w:t>Directed A</w:t>
+      </w:r>
+      <w:r>
+        <w:t xml:space="preserve">cyclic </w:t>
+      </w:r>
+      <w:r>
+        <w:t>Graphs (DAG)</w:t>
+      </w:r>
+      <w:r>
+        <w:t>; with e</w:t>
+      </w:r>
+      <w:r>
+        <w:t>ach entity (</w:t>
+      </w:r>
+      <w:r>
+        <w:t xml:space="preserve">e.g., </w:t>
+      </w:r>
+      <w:r>
+        <w:t>user, file, resource) within the system is expressed as node</w:t>
+      </w:r>
+      <w:r>
+        <w:t>s and rights as</w:t>
+      </w:r>
+      <w:r>
+        <w:t xml:space="preserve"> edges.</w:t>
+      </w:r>
+    </w:p>
+    <w:p>
+      <w:r>
+        <w:tab/>
+        <w:t>Using traditional graph algorithms, the policy state can be inspected without requiring extensive resources. That includes auditing scenarios such as determining after the fact what apps are permitted to use which resources.</w:t>
+      </w:r>
+    </w:p>
+    <w:p>
+      <w:pPr>
+        <w:pStyle w:val="Heading2"/>
+        <w:rPr>
+          <w:color w:val="D4D4D4"/>
+        </w:rPr>
+      </w:pPr>
+      <w:r>
+        <w:t>The design of graph-based privacy protection mechanisms for mobile systems (2019)</w:t>
+      </w:r>
+    </w:p>
+    <w:p>
+      <w:r>
+        <w:tab/>
+        <w:t xml:space="preserve">Another advantage of centralizing control policy within a graph, is that additional complex relationships can be mined. Researchers propose the notion of ‘elevation of privacy’ paths which combine multiple harmless rights to devise an aggregate truth. They propose that a </w:t>
+      </w:r>
+      <w:r>
+        <w:lastRenderedPageBreak/>
+        <w:t>user can be physically tracked by using the motion sensors in the phone and approximating the distance the person has moved.</w:t>
+      </w:r>
+    </w:p>
+    <w:p>
+      <w:r>
+        <w:tab/>
+        <w:t>While their argument has merit, the example does not. Assuming the application could determine a person has walked five blocks, that only tells the radius of the circle. The radius is also relative to an unknown location. Perhaps they have an absolute starting point, perhaps from pinging base stations and relying on Geo-IP systems. However, if they can an absolute value to represent the starting point, why not repeat that solution and avoid complex physics calculations?</w:t>
+      </w:r>
+    </w:p>
+    <w:p>
+      <w:pPr>
+        <w:pStyle w:val="Heading2"/>
+      </w:pPr>
+      <w:r>
+        <w:t>Android vs. iOS: The Security Battle (2014)</w:t>
+      </w:r>
+    </w:p>
+    <w:p>
+      <w:r>
+        <w:tab/>
+        <w:t xml:space="preserve">Apple’s iPhone runs on the iOS operating system and has taken a different approach to application security. </w:t>
+      </w:r>
+    </w:p>
+    <w:p>
+      <w:pPr>
+        <w:ind w:firstLine="720"/>
+      </w:pPr>
+      <w:r>
+        <w:t>The first layer of defense is the iTunes store, that acts as a walled garden</w:t>
+      </w:r>
+      <w:r>
+        <w:t>, by preventing the installation of any nontrusted application. An app becomes trusted through a verification process that is controlled by Apple, and then cryptographically signed by the developer. If an app is determined to be malicious, then Apple can simply revoke the developer’s certificate.</w:t>
+      </w:r>
+    </w:p>
+    <w:p>
+      <w:pPr>
+        <w:ind w:firstLine="720"/>
+      </w:pPr>
+      <w:r>
+        <w:t>The next layers of protection use traditional desktop solutions such as Data Execution Protection (DEP) and Address Space Layer Randomization (ASLR). These protections increase the complexity to exploit software vulnerabilities by separating memory pages for data and code. Now that a memory corruption attack, such as trivial stack overflow, cannot directly execute its own payload it needs the memory address of system functions as a jump target. Under ASLR the address is randomized by the assembly loader and cannot be known in advance.</w:t>
+      </w:r>
+    </w:p>
+    <w:p>
+      <w:pPr>
+        <w:ind w:firstLine="720"/>
+      </w:pPr>
+      <w:r>
+        <w:t xml:space="preserve">Android avoided these memory corruption attacks by requiring applications to follow the semantics of Java programming. Java does not allow direct access to memory, even through the </w:t>
+      </w:r>
+      <w:r>
+        <w:lastRenderedPageBreak/>
+        <w:t>Android Native Interface. Instead C++ implements are forced to marshal their allocations through Java wrappers.</w:t>
+      </w:r>
+    </w:p>
+    <w:p>
+      <w:pPr>
+        <w:pStyle w:val="Heading1"/>
+      </w:pPr>
+      <w:r>
+        <w:t>Conclusions</w:t>
+      </w:r>
+    </w:p>
+    <w:p>
+      <w:r>
+        <w:tab/>
+        <w:t xml:space="preserve">Mobile devices have become an integral part of modern life and as such, are targeted by malicious applications. The most popular operating system for these devices is called Android, an Open Source Solution (OSS). It protects the end user through a permissions system based on SE Linux. </w:t>
+      </w:r>
+    </w:p>
+    <w:p>
+      <w:pPr>
+        <w:ind w:firstLine="720"/>
+      </w:pPr>
+      <w:r>
+        <w:t>While the operating system can reliably enforce policies there are numerous challenges to correctly represent those policies without arbitrarily growing the attack surface. Another concern comes from involving the end user in security critical decisions. These users lack the ability to understand the impact of these technical decisions. There have been multiple efforts to improve the user experience (UX), though it’s an uphill battle.</w:t>
+      </w:r>
+    </w:p>
+    <w:p>
+      <w:pPr>
+        <w:ind w:firstLine="720"/>
+      </w:pPr>
+      <w:r>
+        <w:t xml:space="preserve">Alternatively, Role and Attribute Based Access Control (RBAC/ABAC) systems have been proposed to create distinct security contexts. These solutions </w:t>
+      </w:r>
+      <w:r>
+        <w:t>have the capacity to greatly improve security on the device, however care must be taken to seamlessly integrate the multiple personas on a single device used by a single person. If this is not accomplished, then the user experience will suffer.</w:t>
+      </w:r>
+    </w:p>
+    <w:p>
+      <w:pPr>
+        <w:ind w:firstLine="720"/>
+      </w:pPr>
+      <w:r>
+        <w:t xml:space="preserve">Aspect Oriented Programming (AOP) solutions, such as Figment, are likely headed the correct direction. By decoupling the business logic from the security policies, it becomes possible to run partially trusted code or take advantage of new solutions when they arrive. Perhaps, the third-party code should run remotely within a cloud provider’s ecosystem. </w:t>
+      </w:r>
+    </w:p>
+    <w:p>
+      <w:pPr>
+        <w:ind w:firstLine="720"/>
+      </w:pPr>
+      <w:r>
+        <w:t xml:space="preserve">The truth is all solutions have elements of strengths and weaknesses, and its unlikely that one size fits all. Systems need to be adaptive to a gradient of </w:t>
+      </w:r>
+      <w:r>
+        <w:t xml:space="preserve">paranoia </w:t>
+      </w:r>
+      <w:r>
+        <w:t>and do nothing more.</w:t>
       </w:r>
       <w:bookmarkStart w:id="0" w:name="_GoBack"/>
       <w:bookmarkEnd w:id="0"/>
-    </w:p>
-    <w:p/>
-    <w:p>
-      <w:pPr>
-        <w:pStyle w:val="Heading2"/>
-      </w:pPr>
-      <w:r>
-        <w:t>Android vs. iOS: The Security Battle (2014)</w:t>
-      </w:r>
-    </w:p>
-    <w:p>
-      <w:r>
-        <w:tab/>
-        <w:t xml:space="preserve">Apple’s iPhone runs on the iOS operating system and has taken a different approach to application security. </w:t>
-      </w:r>
-    </w:p>
-    <w:p>
-      <w:pPr>
-        <w:ind w:firstLine="720"/>
-      </w:pPr>
-      <w:r>
-        <w:t>The first layer of defense is the iTunes store, that acts as a walled garden</w:t>
-      </w:r>
-      <w:r>
-        <w:t>, by preventing the installation of any nontrusted application. An app becomes trusted through a verification process that is controlled by Apple, and then cryptographically signed by the developer. If an app is determined to be malicious, then Apple can simply revoke the developer’s certificate.</w:t>
-      </w:r>
-    </w:p>
-    <w:p>
-      <w:pPr>
-        <w:ind w:firstLine="720"/>
-      </w:pPr>
-      <w:r>
-        <w:t>The next layers of protection use traditional desktop solutions such as Data Execution Protection (DEP) and Address Space Layer Randomization (ASLR). These protections increase the complexity to exploit software vulnerabilities by separating memory pages for data and code. Now that a memory corruption attack, such as trivial stack overflow, cannot directly execute its own payload it needs the memory address of system functions as a jump target. Under ASLR the address is randomized by the assembly loader and cannot be known in advance.</w:t>
-      </w:r>
-    </w:p>
-    <w:p>
-      <w:pPr>
-        <w:ind w:firstLine="720"/>
-      </w:pPr>
-      <w:r>
-        <w:t>Android avoided these memory corruption attacks by requiring applications to follow the semantics of Java programming. Java does not allow direct access to memory, even through the Android Native Interface. Instead C++ implements are forced to marshal their allocations through Java wrappers.</w:t>
-      </w:r>
     </w:p>
     <w:sectPr>
       <w:headerReference w:type="default" r:id="rId6"/>

</xml_diff>

<commit_message>
and everything compiled no more warnings
</commit_message>
<xml_diff>
--- a/Section_2_Mobile/Week3_Intro/Week3_MobileIntro.docx
+++ b/Section_2_Mobile/Week3_Intro/Week3_MobileIntro.docx
@@ -89,22 +89,1013 @@
         <w:br w:type="page"/>
       </w:r>
     </w:p>
+    <w:bookmarkStart w:id="0" w:name="_Toc14040302" w:displacedByCustomXml="next"/>
+    <w:sdt>
+      <w:sdtPr>
+        <w:id w:val="-1234619613"/>
+        <w:docPartObj>
+          <w:docPartGallery w:val="Table of Contents"/>
+          <w:docPartUnique/>
+        </w:docPartObj>
+      </w:sdtPr>
+      <w:sdtEndPr>
+        <w:rPr>
+          <w:bCs/>
+          <w:noProof/>
+        </w:rPr>
+      </w:sdtEndPr>
+      <w:sdtContent>
+        <w:bookmarkEnd w:id="0" w:displacedByCustomXml="prev"/>
+        <w:p>
+          <w:pPr>
+            <w:pStyle w:val="Heading1"/>
+          </w:pPr>
+          <w:r>
+            <w:t>Mobile Device Security Literature Review</w:t>
+          </w:r>
+          <w:bookmarkStart w:id="1" w:name="_GoBack"/>
+          <w:bookmarkEnd w:id="1"/>
+        </w:p>
+        <w:p>
+          <w:pPr>
+            <w:pStyle w:val="TOC1"/>
+            <w:tabs>
+              <w:tab w:val="right" w:leader="dot" w:pos="9350"/>
+            </w:tabs>
+            <w:rPr>
+              <w:rFonts w:asciiTheme="minorHAnsi" w:eastAsiaTheme="minorEastAsia" w:hAnsiTheme="minorHAnsi" w:cstheme="minorBidi"/>
+              <w:noProof/>
+              <w:sz w:val="22"/>
+              <w:szCs w:val="22"/>
+            </w:rPr>
+          </w:pPr>
+          <w:r>
+            <w:rPr>
+              <w:b/>
+              <w:bCs/>
+              <w:noProof/>
+            </w:rPr>
+            <w:fldChar w:fldCharType="begin"/>
+          </w:r>
+          <w:r>
+            <w:rPr>
+              <w:b/>
+              <w:bCs/>
+              <w:noProof/>
+            </w:rPr>
+            <w:instrText xml:space="preserve"> TOC \o "1-3" \h \z \u </w:instrText>
+          </w:r>
+          <w:r>
+            <w:rPr>
+              <w:b/>
+              <w:bCs/>
+              <w:noProof/>
+            </w:rPr>
+            <w:fldChar w:fldCharType="separate"/>
+          </w:r>
+          <w:hyperlink w:anchor="_Toc14040302" w:history="1">
+            <w:r>
+              <w:rPr>
+                <w:rStyle w:val="Hyperlink"/>
+                <w:noProof/>
+              </w:rPr>
+              <w:t>Table of Contents</w:t>
+            </w:r>
+            <w:r>
+              <w:rPr>
+                <w:noProof/>
+                <w:webHidden/>
+              </w:rPr>
+              <w:tab/>
+            </w:r>
+            <w:r>
+              <w:rPr>
+                <w:noProof/>
+                <w:webHidden/>
+              </w:rPr>
+              <w:fldChar w:fldCharType="begin"/>
+            </w:r>
+            <w:r>
+              <w:rPr>
+                <w:noProof/>
+                <w:webHidden/>
+              </w:rPr>
+              <w:instrText xml:space="preserve"> PAGEREF _Toc14040302 \h </w:instrText>
+            </w:r>
+            <w:r>
+              <w:rPr>
+                <w:noProof/>
+                <w:webHidden/>
+              </w:rPr>
+            </w:r>
+            <w:r>
+              <w:rPr>
+                <w:noProof/>
+                <w:webHidden/>
+              </w:rPr>
+              <w:fldChar w:fldCharType="separate"/>
+            </w:r>
+            <w:r>
+              <w:rPr>
+                <w:noProof/>
+                <w:webHidden/>
+              </w:rPr>
+              <w:t>1</w:t>
+            </w:r>
+            <w:r>
+              <w:rPr>
+                <w:noProof/>
+                <w:webHidden/>
+              </w:rPr>
+              <w:fldChar w:fldCharType="end"/>
+            </w:r>
+          </w:hyperlink>
+        </w:p>
+        <w:p>
+          <w:pPr>
+            <w:pStyle w:val="TOC1"/>
+            <w:tabs>
+              <w:tab w:val="right" w:leader="dot" w:pos="9350"/>
+            </w:tabs>
+            <w:rPr>
+              <w:rFonts w:asciiTheme="minorHAnsi" w:eastAsiaTheme="minorEastAsia" w:hAnsiTheme="minorHAnsi" w:cstheme="minorBidi"/>
+              <w:noProof/>
+              <w:sz w:val="22"/>
+              <w:szCs w:val="22"/>
+            </w:rPr>
+          </w:pPr>
+          <w:hyperlink w:anchor="_Toc14040303" w:history="1">
+            <w:r>
+              <w:rPr>
+                <w:rStyle w:val="Hyperlink"/>
+                <w:noProof/>
+              </w:rPr>
+              <w:t>Extending E-Business Applications Using Mobile Technology (2006)</w:t>
+            </w:r>
+            <w:r>
+              <w:rPr>
+                <w:noProof/>
+                <w:webHidden/>
+              </w:rPr>
+              <w:tab/>
+            </w:r>
+            <w:r>
+              <w:rPr>
+                <w:noProof/>
+                <w:webHidden/>
+              </w:rPr>
+              <w:fldChar w:fldCharType="begin"/>
+            </w:r>
+            <w:r>
+              <w:rPr>
+                <w:noProof/>
+                <w:webHidden/>
+              </w:rPr>
+              <w:instrText xml:space="preserve"> PAGEREF _Toc14040303 \h </w:instrText>
+            </w:r>
+            <w:r>
+              <w:rPr>
+                <w:noProof/>
+                <w:webHidden/>
+              </w:rPr>
+            </w:r>
+            <w:r>
+              <w:rPr>
+                <w:noProof/>
+                <w:webHidden/>
+              </w:rPr>
+              <w:fldChar w:fldCharType="separate"/>
+            </w:r>
+            <w:r>
+              <w:rPr>
+                <w:noProof/>
+                <w:webHidden/>
+              </w:rPr>
+              <w:t>2</w:t>
+            </w:r>
+            <w:r>
+              <w:rPr>
+                <w:noProof/>
+                <w:webHidden/>
+              </w:rPr>
+              <w:fldChar w:fldCharType="end"/>
+            </w:r>
+          </w:hyperlink>
+        </w:p>
+        <w:p>
+          <w:pPr>
+            <w:pStyle w:val="TOC1"/>
+            <w:tabs>
+              <w:tab w:val="right" w:leader="dot" w:pos="9350"/>
+            </w:tabs>
+            <w:rPr>
+              <w:rFonts w:asciiTheme="minorHAnsi" w:eastAsiaTheme="minorEastAsia" w:hAnsiTheme="minorHAnsi" w:cstheme="minorBidi"/>
+              <w:noProof/>
+              <w:sz w:val="22"/>
+              <w:szCs w:val="22"/>
+            </w:rPr>
+          </w:pPr>
+          <w:hyperlink w:anchor="_Toc14040304" w:history="1">
+            <w:r>
+              <w:rPr>
+                <w:rStyle w:val="Hyperlink"/>
+                <w:noProof/>
+              </w:rPr>
+              <w:t>Software Engineering for Mobility: Reflecting on the Past, Peering into the Future (2014)</w:t>
+            </w:r>
+            <w:r>
+              <w:rPr>
+                <w:noProof/>
+                <w:webHidden/>
+              </w:rPr>
+              <w:tab/>
+            </w:r>
+            <w:r>
+              <w:rPr>
+                <w:noProof/>
+                <w:webHidden/>
+              </w:rPr>
+              <w:fldChar w:fldCharType="begin"/>
+            </w:r>
+            <w:r>
+              <w:rPr>
+                <w:noProof/>
+                <w:webHidden/>
+              </w:rPr>
+              <w:instrText xml:space="preserve"> PAGEREF _Toc14040304 \h </w:instrText>
+            </w:r>
+            <w:r>
+              <w:rPr>
+                <w:noProof/>
+                <w:webHidden/>
+              </w:rPr>
+            </w:r>
+            <w:r>
+              <w:rPr>
+                <w:noProof/>
+                <w:webHidden/>
+              </w:rPr>
+              <w:fldChar w:fldCharType="separate"/>
+            </w:r>
+            <w:r>
+              <w:rPr>
+                <w:noProof/>
+                <w:webHidden/>
+              </w:rPr>
+              <w:t>2</w:t>
+            </w:r>
+            <w:r>
+              <w:rPr>
+                <w:noProof/>
+                <w:webHidden/>
+              </w:rPr>
+              <w:fldChar w:fldCharType="end"/>
+            </w:r>
+          </w:hyperlink>
+        </w:p>
+        <w:p>
+          <w:pPr>
+            <w:pStyle w:val="TOC1"/>
+            <w:tabs>
+              <w:tab w:val="right" w:leader="dot" w:pos="9350"/>
+            </w:tabs>
+            <w:rPr>
+              <w:rFonts w:asciiTheme="minorHAnsi" w:eastAsiaTheme="minorEastAsia" w:hAnsiTheme="minorHAnsi" w:cstheme="minorBidi"/>
+              <w:noProof/>
+              <w:sz w:val="22"/>
+              <w:szCs w:val="22"/>
+            </w:rPr>
+          </w:pPr>
+          <w:hyperlink w:anchor="_Toc14040305" w:history="1">
+            <w:r>
+              <w:rPr>
+                <w:rStyle w:val="Hyperlink"/>
+                <w:noProof/>
+              </w:rPr>
+              <w:t>Android Permissions Demystified (2011)</w:t>
+            </w:r>
+            <w:r>
+              <w:rPr>
+                <w:noProof/>
+                <w:webHidden/>
+              </w:rPr>
+              <w:tab/>
+            </w:r>
+            <w:r>
+              <w:rPr>
+                <w:noProof/>
+                <w:webHidden/>
+              </w:rPr>
+              <w:fldChar w:fldCharType="begin"/>
+            </w:r>
+            <w:r>
+              <w:rPr>
+                <w:noProof/>
+                <w:webHidden/>
+              </w:rPr>
+              <w:instrText xml:space="preserve"> PAGEREF _Toc14040305 \h </w:instrText>
+            </w:r>
+            <w:r>
+              <w:rPr>
+                <w:noProof/>
+                <w:webHidden/>
+              </w:rPr>
+            </w:r>
+            <w:r>
+              <w:rPr>
+                <w:noProof/>
+                <w:webHidden/>
+              </w:rPr>
+              <w:fldChar w:fldCharType="separate"/>
+            </w:r>
+            <w:r>
+              <w:rPr>
+                <w:noProof/>
+                <w:webHidden/>
+              </w:rPr>
+              <w:t>2</w:t>
+            </w:r>
+            <w:r>
+              <w:rPr>
+                <w:noProof/>
+                <w:webHidden/>
+              </w:rPr>
+              <w:fldChar w:fldCharType="end"/>
+            </w:r>
+          </w:hyperlink>
+        </w:p>
+        <w:p>
+          <w:pPr>
+            <w:pStyle w:val="TOC1"/>
+            <w:tabs>
+              <w:tab w:val="right" w:leader="dot" w:pos="9350"/>
+            </w:tabs>
+            <w:rPr>
+              <w:rFonts w:asciiTheme="minorHAnsi" w:eastAsiaTheme="minorEastAsia" w:hAnsiTheme="minorHAnsi" w:cstheme="minorBidi"/>
+              <w:noProof/>
+              <w:sz w:val="22"/>
+              <w:szCs w:val="22"/>
+            </w:rPr>
+          </w:pPr>
+          <w:hyperlink w:anchor="_Toc14040306" w:history="1">
+            <w:r>
+              <w:rPr>
+                <w:rStyle w:val="Hyperlink"/>
+                <w:noProof/>
+              </w:rPr>
+              <w:t>Research on Android Access Control based on Isolation Mechanism (2016)</w:t>
+            </w:r>
+            <w:r>
+              <w:rPr>
+                <w:noProof/>
+                <w:webHidden/>
+              </w:rPr>
+              <w:tab/>
+            </w:r>
+            <w:r>
+              <w:rPr>
+                <w:noProof/>
+                <w:webHidden/>
+              </w:rPr>
+              <w:fldChar w:fldCharType="begin"/>
+            </w:r>
+            <w:r>
+              <w:rPr>
+                <w:noProof/>
+                <w:webHidden/>
+              </w:rPr>
+              <w:instrText xml:space="preserve"> PAGEREF _Toc14040306 \h </w:instrText>
+            </w:r>
+            <w:r>
+              <w:rPr>
+                <w:noProof/>
+                <w:webHidden/>
+              </w:rPr>
+            </w:r>
+            <w:r>
+              <w:rPr>
+                <w:noProof/>
+                <w:webHidden/>
+              </w:rPr>
+              <w:fldChar w:fldCharType="separate"/>
+            </w:r>
+            <w:r>
+              <w:rPr>
+                <w:noProof/>
+                <w:webHidden/>
+              </w:rPr>
+              <w:t>3</w:t>
+            </w:r>
+            <w:r>
+              <w:rPr>
+                <w:noProof/>
+                <w:webHidden/>
+              </w:rPr>
+              <w:fldChar w:fldCharType="end"/>
+            </w:r>
+          </w:hyperlink>
+        </w:p>
+        <w:p>
+          <w:pPr>
+            <w:pStyle w:val="TOC1"/>
+            <w:tabs>
+              <w:tab w:val="right" w:leader="dot" w:pos="9350"/>
+            </w:tabs>
+            <w:rPr>
+              <w:rFonts w:asciiTheme="minorHAnsi" w:eastAsiaTheme="minorEastAsia" w:hAnsiTheme="minorHAnsi" w:cstheme="minorBidi"/>
+              <w:noProof/>
+              <w:sz w:val="22"/>
+              <w:szCs w:val="22"/>
+            </w:rPr>
+          </w:pPr>
+          <w:hyperlink w:anchor="_Toc14040307" w:history="1">
+            <w:r>
+              <w:rPr>
+                <w:rStyle w:val="Hyperlink"/>
+                <w:noProof/>
+              </w:rPr>
+              <w:t>Figment: Fine-grained Permission Management for Mobile Apps (2019)</w:t>
+            </w:r>
+            <w:r>
+              <w:rPr>
+                <w:noProof/>
+                <w:webHidden/>
+              </w:rPr>
+              <w:tab/>
+            </w:r>
+            <w:r>
+              <w:rPr>
+                <w:noProof/>
+                <w:webHidden/>
+              </w:rPr>
+              <w:fldChar w:fldCharType="begin"/>
+            </w:r>
+            <w:r>
+              <w:rPr>
+                <w:noProof/>
+                <w:webHidden/>
+              </w:rPr>
+              <w:instrText xml:space="preserve"> PAGEREF _Toc14040307 \h </w:instrText>
+            </w:r>
+            <w:r>
+              <w:rPr>
+                <w:noProof/>
+                <w:webHidden/>
+              </w:rPr>
+            </w:r>
+            <w:r>
+              <w:rPr>
+                <w:noProof/>
+                <w:webHidden/>
+              </w:rPr>
+              <w:fldChar w:fldCharType="separate"/>
+            </w:r>
+            <w:r>
+              <w:rPr>
+                <w:noProof/>
+                <w:webHidden/>
+              </w:rPr>
+              <w:t>4</w:t>
+            </w:r>
+            <w:r>
+              <w:rPr>
+                <w:noProof/>
+                <w:webHidden/>
+              </w:rPr>
+              <w:fldChar w:fldCharType="end"/>
+            </w:r>
+          </w:hyperlink>
+        </w:p>
+        <w:p>
+          <w:pPr>
+            <w:pStyle w:val="TOC1"/>
+            <w:tabs>
+              <w:tab w:val="right" w:leader="dot" w:pos="9350"/>
+            </w:tabs>
+            <w:rPr>
+              <w:rFonts w:asciiTheme="minorHAnsi" w:eastAsiaTheme="minorEastAsia" w:hAnsiTheme="minorHAnsi" w:cstheme="minorBidi"/>
+              <w:noProof/>
+              <w:sz w:val="22"/>
+              <w:szCs w:val="22"/>
+            </w:rPr>
+          </w:pPr>
+          <w:hyperlink w:anchor="_Toc14040308" w:history="1">
+            <w:r>
+              <w:rPr>
+                <w:rStyle w:val="Hyperlink"/>
+                <w:noProof/>
+              </w:rPr>
+              <w:t>Investigating User Perception and Comprehension of Android Permission Models (2018)</w:t>
+            </w:r>
+            <w:r>
+              <w:rPr>
+                <w:noProof/>
+                <w:webHidden/>
+              </w:rPr>
+              <w:tab/>
+            </w:r>
+            <w:r>
+              <w:rPr>
+                <w:noProof/>
+                <w:webHidden/>
+              </w:rPr>
+              <w:fldChar w:fldCharType="begin"/>
+            </w:r>
+            <w:r>
+              <w:rPr>
+                <w:noProof/>
+                <w:webHidden/>
+              </w:rPr>
+              <w:instrText xml:space="preserve"> PAGEREF _Toc14040308 \h </w:instrText>
+            </w:r>
+            <w:r>
+              <w:rPr>
+                <w:noProof/>
+                <w:webHidden/>
+              </w:rPr>
+            </w:r>
+            <w:r>
+              <w:rPr>
+                <w:noProof/>
+                <w:webHidden/>
+              </w:rPr>
+              <w:fldChar w:fldCharType="separate"/>
+            </w:r>
+            <w:r>
+              <w:rPr>
+                <w:noProof/>
+                <w:webHidden/>
+              </w:rPr>
+              <w:t>4</w:t>
+            </w:r>
+            <w:r>
+              <w:rPr>
+                <w:noProof/>
+                <w:webHidden/>
+              </w:rPr>
+              <w:fldChar w:fldCharType="end"/>
+            </w:r>
+          </w:hyperlink>
+        </w:p>
+        <w:p>
+          <w:pPr>
+            <w:pStyle w:val="TOC1"/>
+            <w:tabs>
+              <w:tab w:val="right" w:leader="dot" w:pos="9350"/>
+            </w:tabs>
+            <w:rPr>
+              <w:rFonts w:asciiTheme="minorHAnsi" w:eastAsiaTheme="minorEastAsia" w:hAnsiTheme="minorHAnsi" w:cstheme="minorBidi"/>
+              <w:noProof/>
+              <w:sz w:val="22"/>
+              <w:szCs w:val="22"/>
+            </w:rPr>
+          </w:pPr>
+          <w:hyperlink w:anchor="_Toc14040309" w:history="1">
+            <w:r>
+              <w:rPr>
+                <w:rStyle w:val="Hyperlink"/>
+                <w:noProof/>
+              </w:rPr>
+              <w:t>Role-based Privilege Isolation: A Novel Authorization Model for Smart Devices (2011)</w:t>
+            </w:r>
+            <w:r>
+              <w:rPr>
+                <w:noProof/>
+                <w:webHidden/>
+              </w:rPr>
+              <w:tab/>
+            </w:r>
+            <w:r>
+              <w:rPr>
+                <w:noProof/>
+                <w:webHidden/>
+              </w:rPr>
+              <w:fldChar w:fldCharType="begin"/>
+            </w:r>
+            <w:r>
+              <w:rPr>
+                <w:noProof/>
+                <w:webHidden/>
+              </w:rPr>
+              <w:instrText xml:space="preserve"> PAGEREF _Toc14040309 \h </w:instrText>
+            </w:r>
+            <w:r>
+              <w:rPr>
+                <w:noProof/>
+                <w:webHidden/>
+              </w:rPr>
+            </w:r>
+            <w:r>
+              <w:rPr>
+                <w:noProof/>
+                <w:webHidden/>
+              </w:rPr>
+              <w:fldChar w:fldCharType="separate"/>
+            </w:r>
+            <w:r>
+              <w:rPr>
+                <w:noProof/>
+                <w:webHidden/>
+              </w:rPr>
+              <w:t>5</w:t>
+            </w:r>
+            <w:r>
+              <w:rPr>
+                <w:noProof/>
+                <w:webHidden/>
+              </w:rPr>
+              <w:fldChar w:fldCharType="end"/>
+            </w:r>
+          </w:hyperlink>
+        </w:p>
+        <w:p>
+          <w:pPr>
+            <w:pStyle w:val="TOC1"/>
+            <w:tabs>
+              <w:tab w:val="right" w:leader="dot" w:pos="9350"/>
+            </w:tabs>
+            <w:rPr>
+              <w:rFonts w:asciiTheme="minorHAnsi" w:eastAsiaTheme="minorEastAsia" w:hAnsiTheme="minorHAnsi" w:cstheme="minorBidi"/>
+              <w:noProof/>
+              <w:sz w:val="22"/>
+              <w:szCs w:val="22"/>
+            </w:rPr>
+          </w:pPr>
+          <w:hyperlink w:anchor="_Toc14040310" w:history="1">
+            <w:r>
+              <w:rPr>
+                <w:rStyle w:val="Hyperlink"/>
+                <w:noProof/>
+              </w:rPr>
+              <w:t>An Efficient Implementation of Next Generation Access Control for Mobile Health (2018)</w:t>
+            </w:r>
+            <w:r>
+              <w:rPr>
+                <w:noProof/>
+                <w:webHidden/>
+              </w:rPr>
+              <w:tab/>
+            </w:r>
+            <w:r>
+              <w:rPr>
+                <w:noProof/>
+                <w:webHidden/>
+              </w:rPr>
+              <w:fldChar w:fldCharType="begin"/>
+            </w:r>
+            <w:r>
+              <w:rPr>
+                <w:noProof/>
+                <w:webHidden/>
+              </w:rPr>
+              <w:instrText xml:space="preserve"> PAGEREF _Toc14040310 \h </w:instrText>
+            </w:r>
+            <w:r>
+              <w:rPr>
+                <w:noProof/>
+                <w:webHidden/>
+              </w:rPr>
+            </w:r>
+            <w:r>
+              <w:rPr>
+                <w:noProof/>
+                <w:webHidden/>
+              </w:rPr>
+              <w:fldChar w:fldCharType="separate"/>
+            </w:r>
+            <w:r>
+              <w:rPr>
+                <w:noProof/>
+                <w:webHidden/>
+              </w:rPr>
+              <w:t>5</w:t>
+            </w:r>
+            <w:r>
+              <w:rPr>
+                <w:noProof/>
+                <w:webHidden/>
+              </w:rPr>
+              <w:fldChar w:fldCharType="end"/>
+            </w:r>
+          </w:hyperlink>
+        </w:p>
+        <w:p>
+          <w:pPr>
+            <w:pStyle w:val="TOC1"/>
+            <w:tabs>
+              <w:tab w:val="right" w:leader="dot" w:pos="9350"/>
+            </w:tabs>
+            <w:rPr>
+              <w:rFonts w:asciiTheme="minorHAnsi" w:eastAsiaTheme="minorEastAsia" w:hAnsiTheme="minorHAnsi" w:cstheme="minorBidi"/>
+              <w:noProof/>
+              <w:sz w:val="22"/>
+              <w:szCs w:val="22"/>
+            </w:rPr>
+          </w:pPr>
+          <w:hyperlink w:anchor="_Toc14040311" w:history="1">
+            <w:r>
+              <w:rPr>
+                <w:rStyle w:val="Hyperlink"/>
+                <w:noProof/>
+              </w:rPr>
+              <w:t>The design of graph-based privacy protection mechanisms for mobile systems (2019)</w:t>
+            </w:r>
+            <w:r>
+              <w:rPr>
+                <w:noProof/>
+                <w:webHidden/>
+              </w:rPr>
+              <w:tab/>
+            </w:r>
+            <w:r>
+              <w:rPr>
+                <w:noProof/>
+                <w:webHidden/>
+              </w:rPr>
+              <w:fldChar w:fldCharType="begin"/>
+            </w:r>
+            <w:r>
+              <w:rPr>
+                <w:noProof/>
+                <w:webHidden/>
+              </w:rPr>
+              <w:instrText xml:space="preserve"> PAGEREF _Toc14040311 \h </w:instrText>
+            </w:r>
+            <w:r>
+              <w:rPr>
+                <w:noProof/>
+                <w:webHidden/>
+              </w:rPr>
+            </w:r>
+            <w:r>
+              <w:rPr>
+                <w:noProof/>
+                <w:webHidden/>
+              </w:rPr>
+              <w:fldChar w:fldCharType="separate"/>
+            </w:r>
+            <w:r>
+              <w:rPr>
+                <w:noProof/>
+                <w:webHidden/>
+              </w:rPr>
+              <w:t>5</w:t>
+            </w:r>
+            <w:r>
+              <w:rPr>
+                <w:noProof/>
+                <w:webHidden/>
+              </w:rPr>
+              <w:fldChar w:fldCharType="end"/>
+            </w:r>
+          </w:hyperlink>
+        </w:p>
+        <w:p>
+          <w:pPr>
+            <w:pStyle w:val="TOC1"/>
+            <w:tabs>
+              <w:tab w:val="right" w:leader="dot" w:pos="9350"/>
+            </w:tabs>
+            <w:rPr>
+              <w:rFonts w:asciiTheme="minorHAnsi" w:eastAsiaTheme="minorEastAsia" w:hAnsiTheme="minorHAnsi" w:cstheme="minorBidi"/>
+              <w:noProof/>
+              <w:sz w:val="22"/>
+              <w:szCs w:val="22"/>
+            </w:rPr>
+          </w:pPr>
+          <w:hyperlink w:anchor="_Toc14040312" w:history="1">
+            <w:r>
+              <w:rPr>
+                <w:rStyle w:val="Hyperlink"/>
+                <w:noProof/>
+              </w:rPr>
+              <w:t>Android vs. iOS: The Security Battle (2014)</w:t>
+            </w:r>
+            <w:r>
+              <w:rPr>
+                <w:noProof/>
+                <w:webHidden/>
+              </w:rPr>
+              <w:tab/>
+            </w:r>
+            <w:r>
+              <w:rPr>
+                <w:noProof/>
+                <w:webHidden/>
+              </w:rPr>
+              <w:fldChar w:fldCharType="begin"/>
+            </w:r>
+            <w:r>
+              <w:rPr>
+                <w:noProof/>
+                <w:webHidden/>
+              </w:rPr>
+              <w:instrText xml:space="preserve"> PAGEREF _Toc14040312 \h </w:instrText>
+            </w:r>
+            <w:r>
+              <w:rPr>
+                <w:noProof/>
+                <w:webHidden/>
+              </w:rPr>
+            </w:r>
+            <w:r>
+              <w:rPr>
+                <w:noProof/>
+                <w:webHidden/>
+              </w:rPr>
+              <w:fldChar w:fldCharType="separate"/>
+            </w:r>
+            <w:r>
+              <w:rPr>
+                <w:noProof/>
+                <w:webHidden/>
+              </w:rPr>
+              <w:t>6</w:t>
+            </w:r>
+            <w:r>
+              <w:rPr>
+                <w:noProof/>
+                <w:webHidden/>
+              </w:rPr>
+              <w:fldChar w:fldCharType="end"/>
+            </w:r>
+          </w:hyperlink>
+        </w:p>
+        <w:p>
+          <w:pPr>
+            <w:pStyle w:val="TOC1"/>
+            <w:tabs>
+              <w:tab w:val="right" w:leader="dot" w:pos="9350"/>
+            </w:tabs>
+            <w:rPr>
+              <w:rFonts w:asciiTheme="minorHAnsi" w:eastAsiaTheme="minorEastAsia" w:hAnsiTheme="minorHAnsi" w:cstheme="minorBidi"/>
+              <w:noProof/>
+              <w:sz w:val="22"/>
+              <w:szCs w:val="22"/>
+            </w:rPr>
+          </w:pPr>
+          <w:hyperlink w:anchor="_Toc14040313" w:history="1">
+            <w:r>
+              <w:rPr>
+                <w:rStyle w:val="Hyperlink"/>
+                <w:noProof/>
+              </w:rPr>
+              <w:t>Conclusions</w:t>
+            </w:r>
+            <w:r>
+              <w:rPr>
+                <w:noProof/>
+                <w:webHidden/>
+              </w:rPr>
+              <w:tab/>
+            </w:r>
+            <w:r>
+              <w:rPr>
+                <w:noProof/>
+                <w:webHidden/>
+              </w:rPr>
+              <w:fldChar w:fldCharType="begin"/>
+            </w:r>
+            <w:r>
+              <w:rPr>
+                <w:noProof/>
+                <w:webHidden/>
+              </w:rPr>
+              <w:instrText xml:space="preserve"> PAGEREF _Toc14040313 \h </w:instrText>
+            </w:r>
+            <w:r>
+              <w:rPr>
+                <w:noProof/>
+                <w:webHidden/>
+              </w:rPr>
+            </w:r>
+            <w:r>
+              <w:rPr>
+                <w:noProof/>
+                <w:webHidden/>
+              </w:rPr>
+              <w:fldChar w:fldCharType="separate"/>
+            </w:r>
+            <w:r>
+              <w:rPr>
+                <w:noProof/>
+                <w:webHidden/>
+              </w:rPr>
+              <w:t>7</w:t>
+            </w:r>
+            <w:r>
+              <w:rPr>
+                <w:noProof/>
+                <w:webHidden/>
+              </w:rPr>
+              <w:fldChar w:fldCharType="end"/>
+            </w:r>
+          </w:hyperlink>
+        </w:p>
+        <w:p>
+          <w:pPr>
+            <w:pStyle w:val="TOC1"/>
+            <w:tabs>
+              <w:tab w:val="right" w:leader="dot" w:pos="9350"/>
+            </w:tabs>
+            <w:rPr>
+              <w:rFonts w:asciiTheme="minorHAnsi" w:eastAsiaTheme="minorEastAsia" w:hAnsiTheme="minorHAnsi" w:cstheme="minorBidi"/>
+              <w:noProof/>
+              <w:sz w:val="22"/>
+              <w:szCs w:val="22"/>
+            </w:rPr>
+          </w:pPr>
+          <w:hyperlink w:anchor="_Toc14040314" w:history="1">
+            <w:r>
+              <w:rPr>
+                <w:rStyle w:val="Hyperlink"/>
+                <w:noProof/>
+              </w:rPr>
+              <w:t>References</w:t>
+            </w:r>
+            <w:r>
+              <w:rPr>
+                <w:noProof/>
+                <w:webHidden/>
+              </w:rPr>
+              <w:tab/>
+            </w:r>
+            <w:r>
+              <w:rPr>
+                <w:noProof/>
+                <w:webHidden/>
+              </w:rPr>
+              <w:fldChar w:fldCharType="begin"/>
+            </w:r>
+            <w:r>
+              <w:rPr>
+                <w:noProof/>
+                <w:webHidden/>
+              </w:rPr>
+              <w:instrText xml:space="preserve"> PAGEREF _Toc14040314 \h </w:instrText>
+            </w:r>
+            <w:r>
+              <w:rPr>
+                <w:noProof/>
+                <w:webHidden/>
+              </w:rPr>
+            </w:r>
+            <w:r>
+              <w:rPr>
+                <w:noProof/>
+                <w:webHidden/>
+              </w:rPr>
+              <w:fldChar w:fldCharType="separate"/>
+            </w:r>
+            <w:r>
+              <w:rPr>
+                <w:noProof/>
+                <w:webHidden/>
+              </w:rPr>
+              <w:t>9</w:t>
+            </w:r>
+            <w:r>
+              <w:rPr>
+                <w:noProof/>
+                <w:webHidden/>
+              </w:rPr>
+              <w:fldChar w:fldCharType="end"/>
+            </w:r>
+          </w:hyperlink>
+        </w:p>
+        <w:p>
+          <w:r>
+            <w:rPr>
+              <w:b/>
+              <w:bCs/>
+              <w:noProof/>
+            </w:rPr>
+            <w:fldChar w:fldCharType="end"/>
+          </w:r>
+        </w:p>
+      </w:sdtContent>
+    </w:sdt>
+    <w:p/>
+    <w:p>
+      <w:pPr>
+        <w:rPr>
+          <w:b/>
+        </w:rPr>
+      </w:pPr>
+      <w:r>
+        <w:br w:type="page"/>
+      </w:r>
+    </w:p>
     <w:p>
       <w:pPr>
         <w:pStyle w:val="Heading1"/>
       </w:pPr>
+      <w:bookmarkStart w:id="2" w:name="_Toc14040303"/>
       <w:r>
         <w:lastRenderedPageBreak/>
-        <w:t>Mobile Security Literature Review</w:t>
-      </w:r>
-    </w:p>
-    <w:p>
-      <w:pPr>
-        <w:pStyle w:val="Heading2"/>
-      </w:pPr>
-      <w:r>
         <w:t>Extending E-Business Applications Using Mobile Technology (2006)</w:t>
       </w:r>
+      <w:bookmarkEnd w:id="2"/>
     </w:p>
     <w:p>
       <w:r>
@@ -134,11 +1125,12 @@
     </w:p>
     <w:p>
       <w:pPr>
-        <w:pStyle w:val="Heading2"/>
+        <w:pStyle w:val="Heading1"/>
         <w:rPr>
           <w:color w:val="D4D4D4"/>
         </w:rPr>
       </w:pPr>
+      <w:bookmarkStart w:id="3" w:name="_Toc14040304"/>
       <w:r>
         <w:t>Software Engineering for Mobility: Reflecting on the Past, Peering into the Future</w:t>
       </w:r>
@@ -151,6 +1143,7 @@
       <w:r>
         <w:t>)</w:t>
       </w:r>
+      <w:bookmarkEnd w:id="3"/>
     </w:p>
     <w:p>
       <w:r>
@@ -226,11 +1219,13 @@
     </w:p>
     <w:p>
       <w:pPr>
-        <w:pStyle w:val="Heading2"/>
-      </w:pPr>
+        <w:pStyle w:val="Heading1"/>
+      </w:pPr>
+      <w:bookmarkStart w:id="4" w:name="_Toc14040305"/>
       <w:r>
         <w:t>Android Permissions Demystified (2011)</w:t>
       </w:r>
+      <w:bookmarkEnd w:id="4"/>
     </w:p>
     <w:p>
       <w:r>
@@ -352,11 +1347,13 @@
     </w:p>
     <w:p>
       <w:pPr>
-        <w:pStyle w:val="Heading2"/>
-      </w:pPr>
+        <w:pStyle w:val="Heading1"/>
+      </w:pPr>
+      <w:bookmarkStart w:id="5" w:name="_Toc14040306"/>
       <w:r>
         <w:t>Research on Android Access Control based on Isolation Mechanism (2016)</w:t>
       </w:r>
+      <w:bookmarkEnd w:id="5"/>
     </w:p>
     <w:p>
       <w:r>
@@ -395,18 +1392,30 @@
     </w:p>
     <w:p>
       <w:pPr>
-        <w:pStyle w:val="Heading2"/>
+        <w:rPr>
+          <w:b/>
+        </w:rPr>
+      </w:pPr>
+      <w:r>
+        <w:br w:type="page"/>
+      </w:r>
+    </w:p>
+    <w:p>
+      <w:pPr>
+        <w:pStyle w:val="Heading1"/>
         <w:rPr>
           <w:color w:val="D4D4D4"/>
         </w:rPr>
       </w:pPr>
-      <w:r>
+      <w:bookmarkStart w:id="6" w:name="_Toc14040307"/>
+      <w:r>
+        <w:lastRenderedPageBreak/>
         <w:t>Figment: Fine-grained Permission Management for Mobile Apps (2019)</w:t>
       </w:r>
-    </w:p>
-    <w:p>
-      <w:r>
-        <w:lastRenderedPageBreak/>
+      <w:bookmarkEnd w:id="6"/>
+    </w:p>
+    <w:p>
+      <w:r>
         <w:tab/>
       </w:r>
       <w:r>
@@ -428,12 +1437,7 @@
         <w:t xml:space="preserve">. </w:t>
       </w:r>
       <w:r>
-        <w:t xml:space="preserve">Implementing these patterns are tedious, but the steps </w:t>
-      </w:r>
-      <w:bookmarkStart w:id="0" w:name="_GoBack"/>
-      <w:bookmarkEnd w:id="0"/>
-      <w:r>
-        <w:t>documented</w:t>
+        <w:t>Implementing these patterns are tedious, but the steps documented</w:t>
       </w:r>
       <w:r>
         <w:t>.</w:t>
@@ -506,14 +1510,16 @@
     </w:p>
     <w:p>
       <w:pPr>
-        <w:pStyle w:val="Heading2"/>
-      </w:pPr>
+        <w:pStyle w:val="Heading1"/>
+      </w:pPr>
+      <w:bookmarkStart w:id="7" w:name="_Toc14040308"/>
       <w:r>
         <w:t>Investigating User Perception and Comprehension of Android Permission Models</w:t>
       </w:r>
       <w:r>
         <w:t xml:space="preserve"> (2018)</w:t>
       </w:r>
+      <w:bookmarkEnd w:id="7"/>
     </w:p>
     <w:p>
       <w:r>
@@ -629,18 +1635,30 @@
     </w:p>
     <w:p>
       <w:pPr>
-        <w:pStyle w:val="Heading2"/>
+        <w:rPr>
+          <w:b/>
+        </w:rPr>
+      </w:pPr>
+      <w:r>
+        <w:br w:type="page"/>
+      </w:r>
+    </w:p>
+    <w:p>
+      <w:pPr>
+        <w:pStyle w:val="Heading1"/>
         <w:rPr>
           <w:color w:val="D4D4D4"/>
         </w:rPr>
       </w:pPr>
-      <w:r>
+      <w:bookmarkStart w:id="8" w:name="_Toc14040309"/>
+      <w:r>
+        <w:lastRenderedPageBreak/>
         <w:t>Role-based Privilege Isolation: A Novel Authorization Model for Smart Devices (2011)</w:t>
       </w:r>
-    </w:p>
-    <w:p>
-      <w:r>
-        <w:lastRenderedPageBreak/>
+      <w:bookmarkEnd w:id="8"/>
+    </w:p>
+    <w:p>
+      <w:r>
         <w:tab/>
       </w:r>
       <w:r>
@@ -683,7 +1701,13 @@
         <w:t>;</w:t>
       </w:r>
       <w:r>
-        <w:t xml:space="preserve"> however it is difficult for users to recall which </w:t>
+        <w:t xml:space="preserve"> however</w:t>
+      </w:r>
+      <w:r>
+        <w:t>,</w:t>
+      </w:r>
+      <w:r>
+        <w:t xml:space="preserve"> it is difficult for users to recall which </w:t>
       </w:r>
       <w:r>
         <w:t xml:space="preserve">launch </w:t>
@@ -715,14 +1739,16 @@
     </w:p>
     <w:p>
       <w:pPr>
-        <w:pStyle w:val="Heading2"/>
+        <w:pStyle w:val="Heading1"/>
         <w:rPr>
           <w:color w:val="D4D4D4"/>
         </w:rPr>
       </w:pPr>
+      <w:bookmarkStart w:id="9" w:name="_Toc14040310"/>
       <w:r>
         <w:t>An Efficient Implementation of Next Generation Access Control for Mobile Health (2018)</w:t>
       </w:r>
+      <w:bookmarkEnd w:id="9"/>
     </w:p>
     <w:p>
       <w:r>
@@ -812,14 +1838,16 @@
     </w:p>
     <w:p>
       <w:pPr>
-        <w:pStyle w:val="Heading2"/>
+        <w:pStyle w:val="Heading1"/>
         <w:rPr>
           <w:color w:val="D4D4D4"/>
         </w:rPr>
       </w:pPr>
+      <w:bookmarkStart w:id="10" w:name="_Toc14040311"/>
       <w:r>
         <w:t>The design of graph-based privacy protection mechanisms for mobile systems (2019)</w:t>
       </w:r>
+      <w:bookmarkEnd w:id="10"/>
     </w:p>
     <w:p>
       <w:r>
@@ -841,12 +1869,15 @@
         <w:t>suggest</w:t>
       </w:r>
       <w:r>
-        <w:t xml:space="preserve"> that a user can be physically tracked by using the motion sensors in the phone and approximating the distance the person has moved.</w:t>
-      </w:r>
-    </w:p>
-    <w:p>
+        <w:t xml:space="preserve"> that a user can be physically </w:t>
+      </w:r>
       <w:r>
         <w:lastRenderedPageBreak/>
+        <w:t>tracked by using the motion sensors in the phone and approximating the distance the person has moved.</w:t>
+      </w:r>
+    </w:p>
+    <w:p>
+      <w:r>
         <w:tab/>
         <w:t>While their argument has merit, the example does not. Assuming the application could determine a person has walked five blocks, that only tells the radius of the circle. The ra</w:t>
       </w:r>
@@ -866,7 +1897,13 @@
         <w:t xml:space="preserve">have </w:t>
       </w:r>
       <w:r>
-        <w:t>an absolute value</w:t>
+        <w:t xml:space="preserve">an </w:t>
+      </w:r>
+      <w:r>
+        <w:t>exact</w:t>
+      </w:r>
+      <w:r>
+        <w:t xml:space="preserve"> value</w:t>
       </w:r>
       <w:r>
         <w:t>,</w:t>
@@ -883,11 +1920,13 @@
     </w:p>
     <w:p>
       <w:pPr>
-        <w:pStyle w:val="Heading2"/>
-      </w:pPr>
+        <w:pStyle w:val="Heading1"/>
+      </w:pPr>
+      <w:bookmarkStart w:id="11" w:name="_Toc14040312"/>
       <w:r>
         <w:t>Android vs. iOS: The Security Battle (2014)</w:t>
       </w:r>
+      <w:bookmarkEnd w:id="11"/>
     </w:p>
     <w:p>
       <w:r>
@@ -925,7 +1964,11 @@
         <w:ind w:firstLine="720"/>
       </w:pPr>
       <w:r>
-        <w:t>Android avoided these memory corruption attacks by requiring applications to follow the semantics of Java programming. Java does not allow direct access to memory, even though the Android Native Interface. Instead</w:t>
+        <w:t xml:space="preserve">Android avoided these memory corruption attacks by requiring applications to follow the semantics of Java programming. Java does not allow direct access to memory, even though the </w:t>
+      </w:r>
+      <w:r>
+        <w:lastRenderedPageBreak/>
+        <w:t>Android Native Interface. Instead</w:t>
       </w:r>
       <w:r>
         <w:t>,</w:t>
@@ -938,13 +1981,14 @@
       <w:pPr>
         <w:pStyle w:val="Heading1"/>
       </w:pPr>
+      <w:bookmarkStart w:id="12" w:name="_Toc14040313"/>
       <w:r>
         <w:t>Conclusions</w:t>
       </w:r>
-    </w:p>
-    <w:p>
-      <w:r>
-        <w:lastRenderedPageBreak/>
+      <w:bookmarkEnd w:id="12"/>
+    </w:p>
+    <w:p>
+      <w:r>
         <w:tab/>
         <w:t xml:space="preserve">Mobile devices have become an integral part of modern life and as such, are targeted by malicious applications. The most popular operating system for these devices is called Android, an Open Source Solution (OSS). It protects the end user through a permissions system based on SE Linux. </w:t>
       </w:r>
@@ -1062,11 +2106,484 @@
         <w:t xml:space="preserve">paranoia </w:t>
       </w:r>
       <w:r>
-        <w:t>and do nothing more.</w:t>
-      </w:r>
-    </w:p>
+        <w:t xml:space="preserve">and </w:t>
+      </w:r>
+      <w:r>
+        <w:t>gracefully handle partial trust scenarios</w:t>
+      </w:r>
+      <w:r>
+        <w:t>.</w:t>
+      </w:r>
+    </w:p>
+    <w:p>
+      <w:r>
+        <w:lastRenderedPageBreak/>
+        <w:br w:type="page"/>
+      </w:r>
+    </w:p>
+    <w:bookmarkStart w:id="13" w:name="_Toc14040314" w:displacedByCustomXml="next"/>
+    <w:sdt>
+      <w:sdtPr>
+        <w:id w:val="1833715421"/>
+        <w:docPartObj>
+          <w:docPartGallery w:val="Bibliographies"/>
+          <w:docPartUnique/>
+        </w:docPartObj>
+      </w:sdtPr>
+      <w:sdtEndPr>
+        <w:rPr>
+          <w:b w:val="0"/>
+        </w:rPr>
+      </w:sdtEndPr>
+      <w:sdtContent>
+        <w:p>
+          <w:pPr>
+            <w:pStyle w:val="Heading1"/>
+          </w:pPr>
+          <w:r>
+            <w:t>References</w:t>
+          </w:r>
+          <w:bookmarkEnd w:id="13"/>
+        </w:p>
+        <w:sdt>
+          <w:sdtPr>
+            <w:id w:val="-573587230"/>
+            <w:bibliography/>
+          </w:sdtPr>
+          <w:sdtContent>
+            <w:p>
+              <w:pPr>
+                <w:pStyle w:val="Bibliography"/>
+                <w:ind w:left="720" w:hanging="720"/>
+                <w:rPr>
+                  <w:noProof/>
+                </w:rPr>
+              </w:pPr>
+              <w:r>
+                <w:fldChar w:fldCharType="begin"/>
+              </w:r>
+              <w:r>
+                <w:instrText xml:space="preserve"> BIBLIOGRAPHY </w:instrText>
+              </w:r>
+              <w:r>
+                <w:fldChar w:fldCharType="separate"/>
+              </w:r>
+              <w:r>
+                <w:rPr>
+                  <w:noProof/>
+                </w:rPr>
+                <w:t xml:space="preserve">Adrienne Porter Felt, E. C. (2011). Android Permissions Demystified. </w:t>
+              </w:r>
+              <w:r>
+                <w:rPr>
+                  <w:i/>
+                  <w:iCs/>
+                  <w:noProof/>
+                </w:rPr>
+                <w:t>CCS’11, October 17–21, 2011, Chicago, Illinois, USA.</w:t>
+              </w:r>
+              <w:r>
+                <w:rPr>
+                  <w:noProof/>
+                </w:rPr>
+                <w:t xml:space="preserve"> </w:t>
+              </w:r>
+            </w:p>
+            <w:p>
+              <w:pPr>
+                <w:pStyle w:val="Bibliography"/>
+                <w:ind w:left="720" w:hanging="720"/>
+                <w:rPr>
+                  <w:noProof/>
+                </w:rPr>
+              </w:pPr>
+              <w:r>
+                <w:rPr>
+                  <w:noProof/>
+                </w:rPr>
+                <w:t>AI-Qershi et al. (2014). Android vs. iOS: The Security Battle.</w:t>
+              </w:r>
+            </w:p>
+            <w:p>
+              <w:pPr>
+                <w:pStyle w:val="Bibliography"/>
+                <w:ind w:left="720" w:hanging="720"/>
+                <w:rPr>
+                  <w:noProof/>
+                </w:rPr>
+              </w:pPr>
+              <w:r>
+                <w:rPr>
+                  <w:noProof/>
+                </w:rPr>
+                <w:t xml:space="preserve">Anthony Peruma, J. P. (2018). Investigating User Perception and Comprehension of Android Permission Models. </w:t>
+              </w:r>
+              <w:r>
+                <w:rPr>
+                  <w:i/>
+                  <w:iCs/>
+                  <w:noProof/>
+                </w:rPr>
+                <w:t>2018 ACM/IEEE 5th International Conference on Mobile Software Engineering and Systems</w:t>
+              </w:r>
+              <w:r>
+                <w:rPr>
+                  <w:noProof/>
+                </w:rPr>
+                <w:t>.</w:t>
+              </w:r>
+            </w:p>
+            <w:p>
+              <w:pPr>
+                <w:pStyle w:val="Bibliography"/>
+                <w:ind w:left="720" w:hanging="720"/>
+                <w:rPr>
+                  <w:noProof/>
+                </w:rPr>
+              </w:pPr>
+              <w:r>
+                <w:rPr>
+                  <w:noProof/>
+                </w:rPr>
+                <w:t xml:space="preserve">Atkins, Ali, &amp; Shah. (2006). Extending E-Business Applications Using Mobile Technology . </w:t>
+              </w:r>
+              <w:r>
+                <w:rPr>
+                  <w:i/>
+                  <w:iCs/>
+                  <w:noProof/>
+                </w:rPr>
+                <w:t>Mobility 06, Oct. 25–27, 2006, Bangkok, Thailand.</w:t>
+              </w:r>
+              <w:r>
+                <w:rPr>
+                  <w:noProof/>
+                </w:rPr>
+                <w:t xml:space="preserve"> </w:t>
+              </w:r>
+            </w:p>
+            <w:p>
+              <w:pPr>
+                <w:pStyle w:val="Bibliography"/>
+                <w:ind w:left="720" w:hanging="720"/>
+                <w:rPr>
+                  <w:noProof/>
+                </w:rPr>
+              </w:pPr>
+              <w:r>
+                <w:rPr>
+                  <w:noProof/>
+                </w:rPr>
+                <w:t xml:space="preserve">Basnet et al. (2018). An Efficient Implementation of Next Generation Access Control for the Mobile Health Cloud. </w:t>
+              </w:r>
+              <w:r>
+                <w:rPr>
+                  <w:i/>
+                  <w:iCs/>
+                  <w:noProof/>
+                </w:rPr>
+                <w:t>2018 Third International Conference on Fog and Mobile Edge Computing (FMEC)</w:t>
+              </w:r>
+              <w:r>
+                <w:rPr>
+                  <w:noProof/>
+                </w:rPr>
+                <w:t>.</w:t>
+              </w:r>
+            </w:p>
+            <w:p>
+              <w:pPr>
+                <w:pStyle w:val="Bibliography"/>
+                <w:ind w:left="720" w:hanging="720"/>
+                <w:rPr>
+                  <w:noProof/>
+                </w:rPr>
+              </w:pPr>
+              <w:r>
+                <w:rPr>
+                  <w:noProof/>
+                </w:rPr>
+                <w:t xml:space="preserve">Bhardwaj, Pandey, &amp; Chopra. (2016). Android and iOS Security - An Analysis and Comparison Report (2016). </w:t>
+              </w:r>
+              <w:r>
+                <w:rPr>
+                  <w:i/>
+                  <w:iCs/>
+                  <w:noProof/>
+                </w:rPr>
+                <w:t>International Journal of Information Security and Cybercrime Vol. 5 Issue 1/2016</w:t>
+              </w:r>
+              <w:r>
+                <w:rPr>
+                  <w:noProof/>
+                </w:rPr>
+                <w:t>.</w:t>
+              </w:r>
+            </w:p>
+            <w:p>
+              <w:pPr>
+                <w:pStyle w:val="Bibliography"/>
+                <w:ind w:left="720" w:hanging="720"/>
+                <w:rPr>
+                  <w:noProof/>
+                </w:rPr>
+              </w:pPr>
+              <w:r>
+                <w:rPr>
+                  <w:noProof/>
+                </w:rPr>
+                <w:t xml:space="preserve">Bhatia, &amp; Verma. (2017). Data security in mobile cloud computing paradigm. </w:t>
+              </w:r>
+              <w:r>
+                <w:rPr>
+                  <w:i/>
+                  <w:iCs/>
+                  <w:noProof/>
+                </w:rPr>
+                <w:t>J Supercomputer (2017) 73:2558–2631</w:t>
+              </w:r>
+              <w:r>
+                <w:rPr>
+                  <w:noProof/>
+                </w:rPr>
+                <w:t>.</w:t>
+              </w:r>
+            </w:p>
+            <w:p>
+              <w:pPr>
+                <w:pStyle w:val="Bibliography"/>
+                <w:ind w:left="720" w:hanging="720"/>
+                <w:rPr>
+                  <w:noProof/>
+                </w:rPr>
+              </w:pPr>
+              <w:r>
+                <w:rPr>
+                  <w:noProof/>
+                </w:rPr>
+                <w:t>Chandru. T, D. R. (2017). Preventing Data Over-Collection using Dynamic Permission Mapping in Mobile Cloud Framework (2017).</w:t>
+              </w:r>
+            </w:p>
+            <w:p>
+              <w:pPr>
+                <w:pStyle w:val="Bibliography"/>
+                <w:ind w:left="720" w:hanging="720"/>
+                <w:rPr>
+                  <w:noProof/>
+                </w:rPr>
+              </w:pPr>
+              <w:r>
+                <w:rPr>
+                  <w:noProof/>
+                </w:rPr>
+                <w:t xml:space="preserve">Das, Maddali, &amp; Nallagonda. (2015). Role-based Privilege Isolation: A Novel Authorization Model for Android Smart Devices. </w:t>
+              </w:r>
+              <w:r>
+                <w:rPr>
+                  <w:i/>
+                  <w:iCs/>
+                  <w:noProof/>
+                </w:rPr>
+                <w:t>The 10th International Conference for Internet Technology and Secured Transactions (ICITST-2015)</w:t>
+              </w:r>
+              <w:r>
+                <w:rPr>
+                  <w:noProof/>
+                </w:rPr>
+                <w:t>.</w:t>
+              </w:r>
+            </w:p>
+            <w:p>
+              <w:pPr>
+                <w:pStyle w:val="Bibliography"/>
+                <w:ind w:left="720" w:hanging="720"/>
+                <w:rPr>
+                  <w:noProof/>
+                </w:rPr>
+              </w:pPr>
+              <w:r>
+                <w:rPr>
+                  <w:noProof/>
+                </w:rPr>
+                <w:lastRenderedPageBreak/>
+                <w:t>Ioannis Gasparis</w:t>
+              </w:r>
+              <w:r>
+                <w:rPr>
+                  <w:rFonts w:ascii="Cambria Math" w:hAnsi="Cambria Math" w:cs="Cambria Math"/>
+                  <w:noProof/>
+                </w:rPr>
+                <w:t>∗</w:t>
+              </w:r>
+              <w:r>
+                <w:rPr>
+                  <w:noProof/>
+                </w:rPr>
+                <w:t>, Z. Q. (2019). Figment: Fine-grained Permission Management for Mobile Apps.</w:t>
+              </w:r>
+            </w:p>
+            <w:p>
+              <w:pPr>
+                <w:pStyle w:val="Bibliography"/>
+                <w:ind w:left="720" w:hanging="720"/>
+                <w:rPr>
+                  <w:noProof/>
+                </w:rPr>
+              </w:pPr>
+              <w:r>
+                <w:rPr>
+                  <w:noProof/>
+                </w:rPr>
+                <w:t xml:space="preserve">Peng, Zhang, Zheng, &amp; Qian. (2016). Research on Android Access Control based on Isolation Mechanism. </w:t>
+              </w:r>
+              <w:r>
+                <w:rPr>
+                  <w:i/>
+                  <w:iCs/>
+                  <w:noProof/>
+                </w:rPr>
+                <w:t>2016 13th Web Information Systems and Applications Conference</w:t>
+              </w:r>
+              <w:r>
+                <w:rPr>
+                  <w:noProof/>
+                </w:rPr>
+                <w:t>.</w:t>
+              </w:r>
+            </w:p>
+            <w:p>
+              <w:pPr>
+                <w:pStyle w:val="Bibliography"/>
+                <w:ind w:left="720" w:hanging="720"/>
+                <w:rPr>
+                  <w:noProof/>
+                </w:rPr>
+              </w:pPr>
+              <w:r>
+                <w:rPr>
+                  <w:noProof/>
+                </w:rPr>
+                <w:t xml:space="preserve">Software Engineering for Mobility: Reflecting on the Past, Peering into the Future. (2014). </w:t>
+              </w:r>
+              <w:r>
+                <w:rPr>
+                  <w:i/>
+                  <w:iCs/>
+                  <w:noProof/>
+                </w:rPr>
+                <w:t>FOSE’14, May 31 – June 7, 2014, Hyderabad, India</w:t>
+              </w:r>
+              <w:r>
+                <w:rPr>
+                  <w:noProof/>
+                </w:rPr>
+                <w:t>.</w:t>
+              </w:r>
+            </w:p>
+            <w:p>
+              <w:pPr>
+                <w:pStyle w:val="Bibliography"/>
+                <w:ind w:left="720" w:hanging="720"/>
+                <w:rPr>
+                  <w:noProof/>
+                </w:rPr>
+              </w:pPr>
+              <w:r>
+                <w:rPr>
+                  <w:noProof/>
+                </w:rPr>
+                <w:t xml:space="preserve">Study of an effective way of Detecting Unexpected Permission Authorization to Mobile Apps . (2017). </w:t>
+              </w:r>
+              <w:r>
+                <w:rPr>
+                  <w:i/>
+                  <w:iCs/>
+                  <w:noProof/>
+                </w:rPr>
+                <w:t>International Conference on Intelligent Computing and Control Systems</w:t>
+              </w:r>
+              <w:r>
+                <w:rPr>
+                  <w:noProof/>
+                </w:rPr>
+                <w:t>.</w:t>
+              </w:r>
+            </w:p>
+            <w:p>
+              <w:pPr>
+                <w:pStyle w:val="Bibliography"/>
+                <w:ind w:left="720" w:hanging="720"/>
+                <w:rPr>
+                  <w:noProof/>
+                </w:rPr>
+              </w:pPr>
+              <w:r>
+                <w:rPr>
+                  <w:noProof/>
+                </w:rPr>
+                <w:t xml:space="preserve">Zhang, Yoon, &amp; Shin. (2019). The design of graph-based privacy protection mechanisms for mobile systems. </w:t>
+              </w:r>
+              <w:r>
+                <w:rPr>
+                  <w:i/>
+                  <w:iCs/>
+                  <w:noProof/>
+                </w:rPr>
+                <w:t>2019 International Conference on Platform Technology and Service (PlatCon)</w:t>
+              </w:r>
+              <w:r>
+                <w:rPr>
+                  <w:noProof/>
+                </w:rPr>
+                <w:t>.</w:t>
+              </w:r>
+            </w:p>
+            <w:p>
+              <w:pPr>
+                <w:pStyle w:val="Bibliography"/>
+                <w:ind w:left="720" w:hanging="720"/>
+                <w:rPr>
+                  <w:noProof/>
+                </w:rPr>
+              </w:pPr>
+              <w:r>
+                <w:rPr>
+                  <w:noProof/>
+                </w:rPr>
+                <w:t xml:space="preserve">Zhong Zhang, S. Y. (2019). The design of graph-based privacy protection mechanisms for mobile systems. </w:t>
+              </w:r>
+              <w:r>
+                <w:rPr>
+                  <w:i/>
+                  <w:iCs/>
+                  <w:noProof/>
+                </w:rPr>
+                <w:t>2017Third International Conference on Science Technology Engineering &amp; Management (ICONSTEM)</w:t>
+              </w:r>
+              <w:r>
+                <w:rPr>
+                  <w:noProof/>
+                </w:rPr>
+                <w:t>.</w:t>
+              </w:r>
+            </w:p>
+            <w:p>
+              <w:r>
+                <w:rPr>
+                  <w:b/>
+                  <w:bCs/>
+                  <w:noProof/>
+                </w:rPr>
+                <w:fldChar w:fldCharType="end"/>
+              </w:r>
+            </w:p>
+          </w:sdtContent>
+        </w:sdt>
+      </w:sdtContent>
+    </w:sdt>
+    <w:p/>
     <w:sectPr>
-      <w:headerReference w:type="default" r:id="rId6"/>
+      <w:headerReference w:type="default" r:id="rId7"/>
       <w:pgSz w:w="12240" w:h="15840"/>
       <w:pgMar w:top="1440" w:right="1440" w:bottom="1440" w:left="1440" w:header="720" w:footer="720" w:gutter="0"/>
       <w:pgNumType w:start="0"/>
@@ -1812,6 +3329,73 @@
       <w:szCs w:val="24"/>
     </w:rPr>
   </w:style>
+  <w:style w:type="paragraph" w:styleId="Bibliography">
+    <w:name w:val="Bibliography"/>
+    <w:basedOn w:val="Normal"/>
+    <w:next w:val="Normal"/>
+    <w:uiPriority w:val="37"/>
+    <w:unhideWhenUsed/>
+    <w:rsid w:val="00007091"/>
+  </w:style>
+  <w:style w:type="paragraph" w:styleId="TOCHeading">
+    <w:name w:val="TOC Heading"/>
+    <w:basedOn w:val="Heading1"/>
+    <w:next w:val="Normal"/>
+    <w:uiPriority w:val="39"/>
+    <w:unhideWhenUsed/>
+    <w:qFormat/>
+    <w:rsid w:val="00007091"/>
+    <w:pPr>
+      <w:keepNext/>
+      <w:keepLines/>
+      <w:spacing w:before="240" w:line="259" w:lineRule="auto"/>
+      <w:jc w:val="left"/>
+      <w:outlineLvl w:val="9"/>
+    </w:pPr>
+    <w:rPr>
+      <w:rFonts w:asciiTheme="majorHAnsi" w:eastAsiaTheme="majorEastAsia" w:hAnsiTheme="majorHAnsi" w:cstheme="majorBidi"/>
+      <w:b w:val="0"/>
+      <w:color w:val="2F5496" w:themeColor="accent1" w:themeShade="BF"/>
+      <w:sz w:val="32"/>
+      <w:szCs w:val="32"/>
+    </w:rPr>
+  </w:style>
+  <w:style w:type="paragraph" w:styleId="TOC1">
+    <w:name w:val="toc 1"/>
+    <w:basedOn w:val="Normal"/>
+    <w:next w:val="Normal"/>
+    <w:autoRedefine/>
+    <w:uiPriority w:val="39"/>
+    <w:unhideWhenUsed/>
+    <w:rsid w:val="00007091"/>
+    <w:pPr>
+      <w:spacing w:after="100"/>
+    </w:pPr>
+  </w:style>
+  <w:style w:type="paragraph" w:styleId="TOC2">
+    <w:name w:val="toc 2"/>
+    <w:basedOn w:val="Normal"/>
+    <w:next w:val="Normal"/>
+    <w:autoRedefine/>
+    <w:uiPriority w:val="39"/>
+    <w:unhideWhenUsed/>
+    <w:rsid w:val="00007091"/>
+    <w:pPr>
+      <w:spacing w:after="100"/>
+      <w:ind w:left="240"/>
+    </w:pPr>
+  </w:style>
+  <w:style w:type="character" w:styleId="Hyperlink">
+    <w:name w:val="Hyperlink"/>
+    <w:basedOn w:val="DefaultParagraphFont"/>
+    <w:uiPriority w:val="99"/>
+    <w:unhideWhenUsed/>
+    <w:rsid w:val="00007091"/>
+    <w:rPr>
+      <w:color w:val="0563C1" w:themeColor="hyperlink"/>
+      <w:u w:val="single"/>
+    </w:rPr>
+  </w:style>
 </w:styles>
 </file>
 
@@ -2108,4 +3692,304 @@
     </a:ext>
   </a:extLst>
 </a:theme>
+</file>
+
+<file path=customXml/item1.xml><?xml version="1.0" encoding="utf-8"?>
+<b:Sources xmlns:b="http://schemas.openxmlformats.org/officeDocument/2006/bibliography" xmlns="http://schemas.openxmlformats.org/officeDocument/2006/bibliography" SelectedStyle="\APASixthEditionOfficeOnline.xsl" StyleName="APA" Version="6">
+  <b:Source>
+    <b:Tag>Bha16</b:Tag>
+    <b:SourceType>JournalArticle</b:SourceType>
+    <b:Guid>{3ECE7CA9-E397-4341-B05D-6F99C8379AA8}</b:Guid>
+    <b:Author>
+      <b:Author>
+        <b:NameList>
+          <b:Person>
+            <b:Last>Bhardwaj</b:Last>
+          </b:Person>
+          <b:Person>
+            <b:Last>Pandey</b:Last>
+          </b:Person>
+          <b:Person>
+            <b:Last>Chopra</b:Last>
+          </b:Person>
+        </b:NameList>
+      </b:Author>
+    </b:Author>
+    <b:Title>Android and iOS Security - An Analysis and Comparison Report (2016)</b:Title>
+    <b:JournalName>International Journal of Information Security and Cybercrime Vol. 5 Issue 1/2016</b:JournalName>
+    <b:Year>2016</b:Year>
+    <b:RefOrder>1</b:RefOrder>
+  </b:Source>
+  <b:Source>
+    <b:Tag>AIQ</b:Tag>
+    <b:SourceType>JournalArticle</b:SourceType>
+    <b:Guid>{D42B42D5-6E27-4579-8FFF-9292F102554E}</b:Guid>
+    <b:Title>Android vs. iOS: The Security Battle</b:Title>
+    <b:Author>
+      <b:Author>
+        <b:Corporate>AI-Qershi et al.</b:Corporate>
+      </b:Author>
+    </b:Author>
+    <b:Year>2014</b:Year>
+    <b:RefOrder>2</b:RefOrder>
+  </b:Source>
+  <b:Source>
+    <b:Tag>Stu17</b:Tag>
+    <b:SourceType>JournalArticle</b:SourceType>
+    <b:Guid>{E8C626C9-AEF6-4780-84A0-E1384D3708D2}</b:Guid>
+    <b:Title>Study of an effective way of Detecting Unexpected Permission Authorization to Mobile Apps </b:Title>
+    <b:JournalName>International Conference on Intelligent Computing and Control Systems</b:JournalName>
+    <b:Year>2017</b:Year>
+    <b:RefOrder>3</b:RefOrder>
+  </b:Source>
+  <b:Source>
+    <b:Tag>Pen16</b:Tag>
+    <b:SourceType>JournalArticle</b:SourceType>
+    <b:Guid>{62C001C5-6C03-4FAB-BB2B-E3F03A780B58}</b:Guid>
+    <b:Author>
+      <b:Author>
+        <b:NameList>
+          <b:Person>
+            <b:Last>Peng</b:Last>
+          </b:Person>
+          <b:Person>
+            <b:Last>Zhang</b:Last>
+          </b:Person>
+          <b:Person>
+            <b:Last>Zheng</b:Last>
+          </b:Person>
+          <b:Person>
+            <b:Last>Qian</b:Last>
+          </b:Person>
+        </b:NameList>
+      </b:Author>
+    </b:Author>
+    <b:Title>Research on Android Access Control based on Isolation Mechanism</b:Title>
+    <b:JournalName>2016 13th Web Information Systems and Applications Conference</b:JournalName>
+    <b:Year>2016</b:Year>
+    <b:RefOrder>4</b:RefOrder>
+  </b:Source>
+  <b:Source>
+    <b:Tag>Bha17</b:Tag>
+    <b:SourceType>JournalArticle</b:SourceType>
+    <b:Guid>{0783FB35-C271-4E6A-AC06-842D2610A37B}</b:Guid>
+    <b:Author>
+      <b:Author>
+        <b:NameList>
+          <b:Person>
+            <b:Last>Bhatia</b:Last>
+          </b:Person>
+          <b:Person>
+            <b:Last>Verma</b:Last>
+          </b:Person>
+        </b:NameList>
+      </b:Author>
+    </b:Author>
+    <b:Title>Data security in mobile cloud computing paradigm</b:Title>
+    <b:JournalName>J Supercomputer (2017) 73:2558–2631</b:JournalName>
+    <b:Year>2017</b:Year>
+    <b:RefOrder>5</b:RefOrder>
+  </b:Source>
+  <b:Source>
+    <b:Tag>Atk06</b:Tag>
+    <b:SourceType>JournalArticle</b:SourceType>
+    <b:Guid>{919D49A8-92CC-42D5-9A21-B4A7AC6E4C77}</b:Guid>
+    <b:Author>
+      <b:Author>
+        <b:NameList>
+          <b:Person>
+            <b:Last>Atkins</b:Last>
+          </b:Person>
+          <b:Person>
+            <b:Last>Ali</b:Last>
+          </b:Person>
+          <b:Person>
+            <b:Last>Shah</b:Last>
+          </b:Person>
+        </b:NameList>
+      </b:Author>
+    </b:Author>
+    <b:Title>Extending E-Business Applications Using Mobile Technology </b:Title>
+    <b:JournalName>Mobility 06, Oct. 25–27, 2006, Bangkok, Thailand.</b:JournalName>
+    <b:Year>2006</b:Year>
+    <b:RefOrder>6</b:RefOrder>
+  </b:Source>
+  <b:Source>
+    <b:Tag>Sof14</b:Tag>
+    <b:SourceType>JournalArticle</b:SourceType>
+    <b:Guid>{03687AEF-B5C6-437A-92C6-A8BD6FACC8A3}</b:Guid>
+    <b:Title>Software Engineering for Mobility: Reflecting on the Past, Peering into the Future</b:Title>
+    <b:JournalName>FOSE’14, May 31 – June 7, 2014, Hyderabad, India</b:JournalName>
+    <b:Year>2014</b:Year>
+    <b:RefOrder>7</b:RefOrder>
+  </b:Source>
+  <b:Source>
+    <b:Tag>Ant18</b:Tag>
+    <b:SourceType>JournalArticle</b:SourceType>
+    <b:Guid>{87AEB482-0737-42CD-9A37-2033FCD16B1C}</b:Guid>
+    <b:Author>
+      <b:Author>
+        <b:NameList>
+          <b:Person>
+            <b:Last>Anthony Peruma</b:Last>
+            <b:First>Jeffrey</b:First>
+            <b:Middle>Palmerino and Daniel E. Krutz</b:Middle>
+          </b:Person>
+        </b:NameList>
+      </b:Author>
+    </b:Author>
+    <b:Title>Investigating User Perception and Comprehension of Android Permission Models</b:Title>
+    <b:JournalName>2018 ACM/IEEE 5th International Conference on Mobile Software Engineering and Systems</b:JournalName>
+    <b:Year>2018</b:Year>
+    <b:RefOrder>8</b:RefOrder>
+  </b:Source>
+  <b:Source>
+    <b:Tag>Adr11</b:Tag>
+    <b:SourceType>JournalArticle</b:SourceType>
+    <b:Guid>{356DDF26-005F-4DE1-ACA0-D7CD8A9B6963}</b:Guid>
+    <b:Author>
+      <b:Author>
+        <b:NameList>
+          <b:Person>
+            <b:Last>Adrienne Porter Felt</b:Last>
+            <b:First>Erika</b:First>
+            <b:Middle>Chin, Steve Hanna, Dawn Song, David Wagner</b:Middle>
+          </b:Person>
+        </b:NameList>
+      </b:Author>
+    </b:Author>
+    <b:Title>Android Permissions Demystified</b:Title>
+    <b:JournalName>CCS’11, October 17–21, 2011, Chicago, Illinois, USA.</b:JournalName>
+    <b:Year>2011</b:Year>
+    <b:RefOrder>9</b:RefOrder>
+  </b:Source>
+  <b:Source>
+    <b:Tag>Das15</b:Tag>
+    <b:SourceType>JournalArticle</b:SourceType>
+    <b:Guid>{67274BD4-9349-4E32-9AFA-66733C661736}</b:Guid>
+    <b:Author>
+      <b:Author>
+        <b:NameList>
+          <b:Person>
+            <b:Last>Das</b:Last>
+          </b:Person>
+          <b:Person>
+            <b:Last>Maddali</b:Last>
+          </b:Person>
+          <b:Person>
+            <b:Last>Nallagonda</b:Last>
+          </b:Person>
+        </b:NameList>
+      </b:Author>
+    </b:Author>
+    <b:Title>Role-based Privilege Isolation: A Novel Authorization Model for Android Smart Devices</b:Title>
+    <b:JournalName>The 10th International Conference for Internet Technology and Secured Transactions (ICITST-2015)</b:JournalName>
+    <b:Year>2015</b:Year>
+    <b:RefOrder>10</b:RefOrder>
+  </b:Source>
+  <b:Source>
+    <b:Tag>Ioa19</b:Tag>
+    <b:SourceType>JournalArticle</b:SourceType>
+    <b:Guid>{D052B33F-1FFE-4A06-8C0D-0DEF5DDA7AEB}</b:Guid>
+    <b:Author>
+      <b:Author>
+        <b:NameList>
+          <b:Person>
+            <b:Last>Ioannis Gasparis∗</b:Last>
+            <b:First>Zhiyun</b:First>
+            <b:Middle>Qian∗, Chengyu Song∗, Srikanth V. Krishnamurthy∗, Rajiv Gupta∗ and Paul Yu†</b:Middle>
+          </b:Person>
+        </b:NameList>
+      </b:Author>
+    </b:Author>
+    <b:Title>Figment: Fine-grained Permission Management for Mobile Apps</b:Title>
+    <b:Year>2019</b:Year>
+    <b:RefOrder>11</b:RefOrder>
+  </b:Source>
+  <b:Source>
+    <b:Tag>Bas181</b:Tag>
+    <b:SourceType>JournalArticle</b:SourceType>
+    <b:Guid>{009910BB-7DD3-46E0-AC24-900E68FBF0A0}</b:Guid>
+    <b:Author>
+      <b:Author>
+        <b:Corporate>Basnet et al.</b:Corporate>
+      </b:Author>
+    </b:Author>
+    <b:Title>An Efficient Implementation of Next Generation Access Control for the Mobile Health Cloud</b:Title>
+    <b:JournalName>2018 Third International Conference on Fog and Mobile Edge Computing (FMEC)</b:JournalName>
+    <b:Year>2018</b:Year>
+    <b:RefOrder>12</b:RefOrder>
+  </b:Source>
+  <b:Source>
+    <b:Tag>Zho19</b:Tag>
+    <b:SourceType>JournalArticle</b:SourceType>
+    <b:Guid>{825FAD2F-C642-4ED6-9C6D-ACBC951542CB}</b:Guid>
+    <b:Author>
+      <b:Author>
+        <b:NameList>
+          <b:Person>
+            <b:Last>Zhong Zhang</b:Last>
+            <b:First>Sungha</b:First>
+            <b:Middle>Yoon, and Minho Shin</b:Middle>
+          </b:Person>
+        </b:NameList>
+      </b:Author>
+    </b:Author>
+    <b:Title>The design of graph-based privacy protection mechanisms for mobile systems</b:Title>
+    <b:JournalName>2017Third International Conference on Science Technology Engineering &amp; Management (ICONSTEM)</b:JournalName>
+    <b:Year>2019</b:Year>
+    <b:RefOrder>13</b:RefOrder>
+  </b:Source>
+  <b:Source>
+    <b:Tag>Cha17</b:Tag>
+    <b:SourceType>JournalArticle</b:SourceType>
+    <b:Guid>{B596AD79-62F0-4160-AC6F-7466845609DD}</b:Guid>
+    <b:Author>
+      <b:Author>
+        <b:NameList>
+          <b:Person>
+            <b:Last>Chandru. T</b:Last>
+            <b:First>Dinesh</b:First>
+            <b:Middle>Ram.S, Praveen .A and Mrs.Geetha</b:Middle>
+          </b:Person>
+        </b:NameList>
+      </b:Author>
+    </b:Author>
+    <b:Title>Preventing Data Over-Collection using Dynamic Permission Mapping in Mobile Cloud Framework (2017)</b:Title>
+    <b:Year>2017</b:Year>
+    <b:RefOrder>14</b:RefOrder>
+  </b:Source>
+  <b:Source>
+    <b:Tag>Zha19</b:Tag>
+    <b:SourceType>JournalArticle</b:SourceType>
+    <b:Guid>{9D74B841-726A-4590-B645-DE4D5E2A8FC5}</b:Guid>
+    <b:Author>
+      <b:Author>
+        <b:NameList>
+          <b:Person>
+            <b:Last>Zhang</b:Last>
+          </b:Person>
+          <b:Person>
+            <b:Last>Yoon</b:Last>
+          </b:Person>
+          <b:Person>
+            <b:Last>Shin</b:Last>
+          </b:Person>
+        </b:NameList>
+      </b:Author>
+    </b:Author>
+    <b:Title>The design of graph-based privacy protection mechanisms for mobile systems</b:Title>
+    <b:JournalName>2019 International Conference on Platform Technology and Service (PlatCon)</b:JournalName>
+    <b:Year>2019</b:Year>
+    <b:RefOrder>15</b:RefOrder>
+  </b:Source>
+</b:Sources>
+</file>
+
+<file path=customXml/itemProps1.xml><?xml version="1.0" encoding="utf-8"?>
+<ds:datastoreItem xmlns:ds="http://schemas.openxmlformats.org/officeDocument/2006/customXml" ds:itemID="{858E7622-58AE-4C61-9AE5-221EA4FC56F5}">
+  <ds:schemaRefs>
+    <ds:schemaRef ds:uri="http://schemas.openxmlformats.org/officeDocument/2006/bibliography"/>
+  </ds:schemaRefs>
+</ds:datastoreItem>
 </file>
</xml_diff>